<commit_message>
Updated README.md and test plan document
</commit_message>
<xml_diff>
--- a/Test Plan.docx
+++ b/Test Plan.docx
@@ -18,10 +18,10 @@
         <w:tblLook w:val="04A0" w:firstRow="1" w:lastRow="0" w:firstColumn="1" w:lastColumn="0" w:noHBand="0" w:noVBand="1"/>
       </w:tblPr>
       <w:tblGrid>
-        <w:gridCol w:w="1271"/>
-        <w:gridCol w:w="5528"/>
-        <w:gridCol w:w="3119"/>
-        <w:gridCol w:w="2693"/>
+        <w:gridCol w:w="1238"/>
+        <w:gridCol w:w="3997"/>
+        <w:gridCol w:w="5525"/>
+        <w:gridCol w:w="2190"/>
       </w:tblGrid>
       <w:tr>
         <w:trPr>
@@ -2100,6 +2100,7 @@
               </w:numPr>
             </w:pPr>
             <w:r>
+              <w:lastRenderedPageBreak/>
               <w:t>Input “3000”</w:t>
             </w:r>
           </w:p>
@@ -2112,199 +2113,198 @@
               </w:numPr>
             </w:pPr>
             <w:r>
+              <w:t>Submit</w:t>
+            </w:r>
+          </w:p>
+          <w:p>
+            <w:pPr>
+              <w:pStyle w:val="ListParagraph"/>
+              <w:numPr>
+                <w:ilvl w:val="0"/>
+                <w:numId w:val="10"/>
+              </w:numPr>
+            </w:pPr>
+            <w:r>
+              <w:t>Input “4000”</w:t>
+            </w:r>
+          </w:p>
+          <w:p>
+            <w:pPr>
+              <w:pStyle w:val="ListParagraph"/>
+              <w:numPr>
+                <w:ilvl w:val="0"/>
+                <w:numId w:val="10"/>
+              </w:numPr>
+            </w:pPr>
+            <w:r>
+              <w:t>Submit</w:t>
+            </w:r>
+          </w:p>
+          <w:p>
+            <w:pPr>
+              <w:pStyle w:val="ListParagraph"/>
+              <w:numPr>
+                <w:ilvl w:val="0"/>
+                <w:numId w:val="10"/>
+              </w:numPr>
+            </w:pPr>
+            <w:r>
+              <w:t>Input “5000”</w:t>
+            </w:r>
+          </w:p>
+          <w:p>
+            <w:pPr>
+              <w:pStyle w:val="ListParagraph"/>
+              <w:numPr>
+                <w:ilvl w:val="0"/>
+                <w:numId w:val="10"/>
+              </w:numPr>
+            </w:pPr>
+            <w:r>
+              <w:t>Submit</w:t>
+            </w:r>
+          </w:p>
+          <w:p>
+            <w:pPr>
+              <w:pStyle w:val="ListParagraph"/>
+              <w:numPr>
+                <w:ilvl w:val="0"/>
+                <w:numId w:val="10"/>
+              </w:numPr>
+            </w:pPr>
+            <w:r>
+              <w:t>Input “6000”</w:t>
+            </w:r>
+          </w:p>
+          <w:p>
+            <w:pPr>
+              <w:pStyle w:val="ListParagraph"/>
+              <w:numPr>
+                <w:ilvl w:val="0"/>
+                <w:numId w:val="10"/>
+              </w:numPr>
+            </w:pPr>
+            <w:r>
+              <w:t>Submit</w:t>
+            </w:r>
+          </w:p>
+          <w:p>
+            <w:pPr>
+              <w:pStyle w:val="ListParagraph"/>
+              <w:numPr>
+                <w:ilvl w:val="0"/>
+                <w:numId w:val="10"/>
+              </w:numPr>
+            </w:pPr>
+            <w:r>
+              <w:t>Input “7000”</w:t>
+            </w:r>
+          </w:p>
+          <w:p>
+            <w:pPr>
+              <w:pStyle w:val="ListParagraph"/>
+              <w:numPr>
+                <w:ilvl w:val="0"/>
+                <w:numId w:val="10"/>
+              </w:numPr>
+            </w:pPr>
+            <w:r>
+              <w:t>Submit</w:t>
+            </w:r>
+          </w:p>
+          <w:p>
+            <w:pPr>
+              <w:pStyle w:val="ListParagraph"/>
+              <w:numPr>
+                <w:ilvl w:val="0"/>
+                <w:numId w:val="10"/>
+              </w:numPr>
+            </w:pPr>
+            <w:r>
+              <w:t>Input “8000”</w:t>
+            </w:r>
+          </w:p>
+          <w:p>
+            <w:pPr>
+              <w:pStyle w:val="ListParagraph"/>
+              <w:numPr>
+                <w:ilvl w:val="0"/>
+                <w:numId w:val="10"/>
+              </w:numPr>
+            </w:pPr>
+            <w:r>
+              <w:t>Submit</w:t>
+            </w:r>
+          </w:p>
+          <w:p>
+            <w:pPr>
+              <w:pStyle w:val="ListParagraph"/>
+              <w:numPr>
+                <w:ilvl w:val="0"/>
+                <w:numId w:val="10"/>
+              </w:numPr>
+            </w:pPr>
+            <w:r>
+              <w:t>Input “9000”</w:t>
+            </w:r>
+          </w:p>
+          <w:p>
+            <w:pPr>
+              <w:pStyle w:val="ListParagraph"/>
+              <w:numPr>
+                <w:ilvl w:val="0"/>
+                <w:numId w:val="10"/>
+              </w:numPr>
+            </w:pPr>
+            <w:r>
+              <w:t>Submit</w:t>
+            </w:r>
+          </w:p>
+          <w:p>
+            <w:pPr>
+              <w:pStyle w:val="ListParagraph"/>
+              <w:numPr>
+                <w:ilvl w:val="0"/>
+                <w:numId w:val="10"/>
+              </w:numPr>
+            </w:pPr>
+            <w:r>
+              <w:t>Input “10000”</w:t>
+            </w:r>
+          </w:p>
+          <w:p>
+            <w:pPr>
+              <w:pStyle w:val="ListParagraph"/>
+              <w:numPr>
+                <w:ilvl w:val="0"/>
+                <w:numId w:val="10"/>
+              </w:numPr>
+            </w:pPr>
+            <w:r>
+              <w:t>Submit</w:t>
+            </w:r>
+          </w:p>
+        </w:tc>
+        <w:tc>
+          <w:tcPr>
+            <w:tcW w:w="2693" w:type="dxa"/>
+          </w:tcPr>
+          <w:p/>
+          <w:p>
+            <w:r>
+              <w:t>“One Thousand Dollars”</w:t>
+            </w:r>
+          </w:p>
+          <w:p/>
+          <w:p>
+            <w:r>
               <w:lastRenderedPageBreak/>
-              <w:t>Submit</w:t>
-            </w:r>
-          </w:p>
-          <w:p>
-            <w:pPr>
-              <w:pStyle w:val="ListParagraph"/>
-              <w:numPr>
-                <w:ilvl w:val="0"/>
-                <w:numId w:val="10"/>
-              </w:numPr>
-            </w:pPr>
-            <w:r>
-              <w:t>Input “4000”</w:t>
-            </w:r>
-          </w:p>
-          <w:p>
-            <w:pPr>
-              <w:pStyle w:val="ListParagraph"/>
-              <w:numPr>
-                <w:ilvl w:val="0"/>
-                <w:numId w:val="10"/>
-              </w:numPr>
-            </w:pPr>
-            <w:r>
-              <w:t>Submit</w:t>
-            </w:r>
-          </w:p>
-          <w:p>
-            <w:pPr>
-              <w:pStyle w:val="ListParagraph"/>
-              <w:numPr>
-                <w:ilvl w:val="0"/>
-                <w:numId w:val="10"/>
-              </w:numPr>
-            </w:pPr>
-            <w:r>
-              <w:t>Input “5000”</w:t>
-            </w:r>
-          </w:p>
-          <w:p>
-            <w:pPr>
-              <w:pStyle w:val="ListParagraph"/>
-              <w:numPr>
-                <w:ilvl w:val="0"/>
-                <w:numId w:val="10"/>
-              </w:numPr>
-            </w:pPr>
-            <w:r>
-              <w:t>Submit</w:t>
-            </w:r>
-          </w:p>
-          <w:p>
-            <w:pPr>
-              <w:pStyle w:val="ListParagraph"/>
-              <w:numPr>
-                <w:ilvl w:val="0"/>
-                <w:numId w:val="10"/>
-              </w:numPr>
-            </w:pPr>
-            <w:r>
-              <w:t>Input “6000”</w:t>
-            </w:r>
-          </w:p>
-          <w:p>
-            <w:pPr>
-              <w:pStyle w:val="ListParagraph"/>
-              <w:numPr>
-                <w:ilvl w:val="0"/>
-                <w:numId w:val="10"/>
-              </w:numPr>
-            </w:pPr>
-            <w:r>
-              <w:t>Submit</w:t>
-            </w:r>
-          </w:p>
-          <w:p>
-            <w:pPr>
-              <w:pStyle w:val="ListParagraph"/>
-              <w:numPr>
-                <w:ilvl w:val="0"/>
-                <w:numId w:val="10"/>
-              </w:numPr>
-            </w:pPr>
-            <w:r>
-              <w:t>Input “7000”</w:t>
-            </w:r>
-          </w:p>
-          <w:p>
-            <w:pPr>
-              <w:pStyle w:val="ListParagraph"/>
-              <w:numPr>
-                <w:ilvl w:val="0"/>
-                <w:numId w:val="10"/>
-              </w:numPr>
-            </w:pPr>
-            <w:r>
-              <w:t>Submit</w:t>
-            </w:r>
-          </w:p>
-          <w:p>
-            <w:pPr>
-              <w:pStyle w:val="ListParagraph"/>
-              <w:numPr>
-                <w:ilvl w:val="0"/>
-                <w:numId w:val="10"/>
-              </w:numPr>
-            </w:pPr>
-            <w:r>
-              <w:t>Input “8000”</w:t>
-            </w:r>
-          </w:p>
-          <w:p>
-            <w:pPr>
-              <w:pStyle w:val="ListParagraph"/>
-              <w:numPr>
-                <w:ilvl w:val="0"/>
-                <w:numId w:val="10"/>
-              </w:numPr>
-            </w:pPr>
-            <w:r>
-              <w:t>Submit</w:t>
-            </w:r>
-          </w:p>
-          <w:p>
-            <w:pPr>
-              <w:pStyle w:val="ListParagraph"/>
-              <w:numPr>
-                <w:ilvl w:val="0"/>
-                <w:numId w:val="10"/>
-              </w:numPr>
-            </w:pPr>
-            <w:r>
-              <w:t>Input “9000”</w:t>
-            </w:r>
-          </w:p>
-          <w:p>
-            <w:pPr>
-              <w:pStyle w:val="ListParagraph"/>
-              <w:numPr>
-                <w:ilvl w:val="0"/>
-                <w:numId w:val="10"/>
-              </w:numPr>
-            </w:pPr>
-            <w:r>
-              <w:t>Submit</w:t>
-            </w:r>
-          </w:p>
-          <w:p>
-            <w:pPr>
-              <w:pStyle w:val="ListParagraph"/>
-              <w:numPr>
-                <w:ilvl w:val="0"/>
-                <w:numId w:val="10"/>
-              </w:numPr>
-            </w:pPr>
-            <w:r>
-              <w:t>Input “10000”</w:t>
-            </w:r>
-          </w:p>
-          <w:p>
-            <w:pPr>
-              <w:pStyle w:val="ListParagraph"/>
-              <w:numPr>
-                <w:ilvl w:val="0"/>
-                <w:numId w:val="10"/>
-              </w:numPr>
-            </w:pPr>
-            <w:r>
-              <w:t>Submit</w:t>
-            </w:r>
-          </w:p>
-        </w:tc>
-        <w:tc>
-          <w:tcPr>
-            <w:tcW w:w="2693" w:type="dxa"/>
-          </w:tcPr>
-          <w:p/>
-          <w:p>
-            <w:r>
-              <w:t>“One Thousand Dollars”</w:t>
-            </w:r>
-          </w:p>
-          <w:p/>
-          <w:p>
-            <w:r>
               <w:t>“Two Thousand Dollars”</w:t>
             </w:r>
           </w:p>
           <w:p/>
           <w:p>
             <w:r>
-              <w:lastRenderedPageBreak/>
               <w:t>“Three Thousand Dollars”</w:t>
             </w:r>
           </w:p>
@@ -2550,6 +2550,7 @@
           <w:p/>
           <w:p>
             <w:r>
+              <w:lastRenderedPageBreak/>
               <w:t>“Eleven Billion Dollars”</w:t>
             </w:r>
           </w:p>
@@ -2565,6 +2566,7 @@
           </w:tcPr>
           <w:p>
             <w:r>
+              <w:lastRenderedPageBreak/>
               <w:t>Trillions</w:t>
             </w:r>
           </w:p>
@@ -2701,8 +2703,10 @@
           </w:tcPr>
           <w:p>
             <w:r>
-              <w:t>Test maximum value supported (value TBD)</w:t>
-            </w:r>
+              <w:t>Test maximum value supported</w:t>
+            </w:r>
+            <w:bookmarkStart w:id="0" w:name="_GoBack"/>
+            <w:bookmarkEnd w:id="0"/>
           </w:p>
         </w:tc>
         <w:tc>
@@ -2718,7 +2722,16 @@
               </w:numPr>
             </w:pPr>
             <w:r>
-              <w:t>Input &lt;Max Value&gt;</w:t>
+              <w:t xml:space="preserve">Input </w:t>
+            </w:r>
+            <w:r>
+              <w:t>“</w:t>
+            </w:r>
+            <w:r>
+              <w:t>999999999999999999999999999999999999.99</w:t>
+            </w:r>
+            <w:r>
+              <w:t>”</w:t>
             </w:r>
           </w:p>
           <w:p>
@@ -2741,15 +2754,45 @@
           <w:p/>
           <w:p>
             <w:r>
-              <w:t xml:space="preserve">&lt;Max Value </w:t>
+              <w:t>“</w:t>
+            </w:r>
+            <w:r>
+              <w:rPr>
+                <w:rFonts w:ascii="Segoe UI" w:hAnsi="Segoe UI" w:cs="Segoe UI"/>
+                <w:color w:val="212529"/>
+                <w:shd w:val="clear" w:color="auto" w:fill="FFFFFF"/>
+              </w:rPr>
+              <w:t xml:space="preserve">Nine Hundred </w:t>
             </w:r>
             <w:proofErr w:type="gramStart"/>
             <w:r>
-              <w:t>In</w:t>
+              <w:rPr>
+                <w:rFonts w:ascii="Segoe UI" w:hAnsi="Segoe UI" w:cs="Segoe UI"/>
+                <w:color w:val="212529"/>
+                <w:shd w:val="clear" w:color="auto" w:fill="FFFFFF"/>
+              </w:rPr>
+              <w:t>And</w:t>
             </w:r>
             <w:proofErr w:type="gramEnd"/>
             <w:r>
-              <w:t xml:space="preserve"> Words&gt;</w:t>
+              <w:rPr>
+                <w:rFonts w:ascii="Segoe UI" w:hAnsi="Segoe UI" w:cs="Segoe UI"/>
+                <w:color w:val="212529"/>
+                <w:shd w:val="clear" w:color="auto" w:fill="FFFFFF"/>
+              </w:rPr>
+              <w:t xml:space="preserve"> Ninety-Nine Decillion Nine Hundred And Ninety-Nine Nonillion Nine Hundred And Ninety-Nine Octillion Nine Hundred And Ninety-Nine Septillion Nine Hundred And Ninety-Nine Sextillion Nine Hundred And Ninety-Nine Quintillion Nine Hundred And Ninety-Nine Quadrillion Nine Hundred And Ninety-Nine Trillion </w:t>
+            </w:r>
+            <w:r>
+              <w:rPr>
+                <w:rFonts w:ascii="Segoe UI" w:hAnsi="Segoe UI" w:cs="Segoe UI"/>
+                <w:color w:val="212529"/>
+                <w:shd w:val="clear" w:color="auto" w:fill="FFFFFF"/>
+              </w:rPr>
+              <w:lastRenderedPageBreak/>
+              <w:t>Nine Hundred And Ninety-Nine Billion Nine Hundred And Ninety-Nine Million Nine Hundred And Ninety-Nine Thousand Nine Hundred And Ninety-Nine Dollars And Ninety-Nine Cents</w:t>
+            </w:r>
+            <w:r>
+              <w:t>”</w:t>
             </w:r>
           </w:p>
         </w:tc>
@@ -2764,6 +2807,7 @@
           </w:tcPr>
           <w:p>
             <w:r>
+              <w:lastRenderedPageBreak/>
               <w:t>Greater than m</w:t>
             </w:r>
             <w:r>
@@ -2794,7 +2838,16 @@
               </w:numPr>
             </w:pPr>
             <w:r>
-              <w:t>Input &lt;Max Value&gt; + 1</w:t>
+              <w:t xml:space="preserve">Input </w:t>
+            </w:r>
+            <w:r>
+              <w:t>“</w:t>
+            </w:r>
+            <w:r>
+              <w:t>1000000000000000000000000000000000000.99</w:t>
+            </w:r>
+            <w:r>
+              <w:t>”</w:t>
             </w:r>
           </w:p>
           <w:p>
@@ -2835,10 +2888,7 @@
         </w:tc>
       </w:tr>
     </w:tbl>
-    <w:p>
-      <w:bookmarkStart w:id="0" w:name="_GoBack"/>
-      <w:bookmarkEnd w:id="0"/>
-    </w:p>
+    <w:p/>
     <w:sectPr>
       <w:pgSz w:w="15840" w:h="12240" w:orient="landscape"/>
       <w:pgMar w:top="1440" w:right="1440" w:bottom="1440" w:left="1440" w:header="708" w:footer="708" w:gutter="0"/>

</xml_diff>